<commit_message>
events active fixed + documentation
</commit_message>
<xml_diff>
--- a/documentatie/Documentatie.docx
+++ b/documentatie/Documentatie.docx
@@ -50,27 +50,45 @@
       </w:r>
       <w:proofErr w:type="spellEnd"/>
     </w:p>
+    <w:p>
+      <w:pPr>
+        <w:rPr>
+          <w:color w:val="3432D5"/>
+          <w:u w:val="single"/>
+        </w:rPr>
+      </w:pPr>
+      <w:r>
+        <w:rPr>
+          <w:color w:val="3432D5"/>
+          <w:u w:val="single"/>
+        </w:rPr>
+        <w:t>Korte beschrijving</w:t>
+      </w:r>
+    </w:p>
+    <w:p>
+      <w:proofErr w:type="spellStart"/>
+      <w:r>
+        <w:t>Que’r</w:t>
+      </w:r>
+      <w:proofErr w:type="spellEnd"/>
+      <w:r>
+        <w:t xml:space="preserve"> is een webapplicatie waarop je mensen kan vragen om voor jou in de rij te gaan st</w:t>
+      </w:r>
+      <w:r>
+        <w:t>aan (zowel offline als online) tegen een afgesproken vergoeding.</w:t>
+      </w:r>
+    </w:p>
     <w:p/>
     <w:p>
-      <w:proofErr w:type="spellStart"/>
-      <w:r>
-        <w:t>Que’r</w:t>
-      </w:r>
-      <w:proofErr w:type="spellEnd"/>
-      <w:r>
-        <w:t xml:space="preserve"> is een webapplicatie waarop je mensen kan vragen om voor jou in de rij te gaan staan (zowel offline als online).  Je kiest zelf wie je betrouwbaar vindt, geld is bij ons zolang de overdracht niet geslaagd is, …</w:t>
-      </w:r>
-    </w:p>
-    <w:p/>
-    <w:p/>
-    <w:p>
-      <w:pPr>
-        <w:rPr>
+      <w:pPr>
+        <w:rPr>
+          <w:color w:val="3432D5"/>
           <w:u w:val="single"/>
         </w:rPr>
       </w:pPr>
       <w:r>
         <w:rPr>
+          <w:color w:val="3432D5"/>
           <w:u w:val="single"/>
         </w:rPr>
         <w:t>Doel van de site:</w:t>
@@ -175,18 +193,24 @@
       </w:r>
     </w:p>
     <w:p/>
-    <w:p/>
-    <w:p>
-      <w:pPr>
-        <w:rPr>
+    <w:p>
+      <w:pPr>
+        <w:rPr>
+          <w:color w:val="3432D5"/>
           <w:u w:val="single"/>
         </w:rPr>
       </w:pPr>
       <w:r>
         <w:rPr>
+          <w:color w:val="3432D5"/>
           <w:u w:val="single"/>
         </w:rPr>
         <w:t>Hoe werkt de site:</w:t>
+      </w:r>
+    </w:p>
+    <w:p>
+      <w:r>
+        <w:t>Voor alle acties op de site is login vereist.</w:t>
       </w:r>
     </w:p>
     <w:p>
@@ -207,9 +231,15 @@
           <w:ilvl w:val="0"/>
           <w:numId w:val="1"/>
         </w:numPr>
-      </w:pPr>
-      <w:proofErr w:type="spellStart"/>
-      <w:r>
+        <w:rPr>
+          <w:b/>
+        </w:rPr>
+      </w:pPr>
+      <w:proofErr w:type="spellStart"/>
+      <w:r>
+        <w:rPr>
+          <w:b/>
+        </w:rPr>
         <w:t>Que’rs</w:t>
       </w:r>
       <w:proofErr w:type="spellEnd"/>
@@ -294,9 +324,15 @@
           <w:ilvl w:val="0"/>
           <w:numId w:val="1"/>
         </w:numPr>
-      </w:pPr>
-      <w:proofErr w:type="spellStart"/>
-      <w:r>
+        <w:rPr>
+          <w:b/>
+        </w:rPr>
+      </w:pPr>
+      <w:proofErr w:type="spellStart"/>
+      <w:r>
+        <w:rPr>
+          <w:b/>
+        </w:rPr>
         <w:t>Apply’rs</w:t>
       </w:r>
       <w:proofErr w:type="spellEnd"/>
@@ -322,12 +358,35 @@
       </w:r>
     </w:p>
     <w:p>
+      <w:pPr>
+        <w:pStyle w:val="Lijstalinea"/>
+        <w:numPr>
+          <w:ilvl w:val="1"/>
+          <w:numId w:val="1"/>
+        </w:numPr>
+      </w:pPr>
+      <w:r>
+        <w:t xml:space="preserve">Als verschillende </w:t>
+      </w:r>
+      <w:proofErr w:type="spellStart"/>
+      <w:r>
+        <w:t>Que’rs</w:t>
+      </w:r>
+      <w:proofErr w:type="spellEnd"/>
+      <w:r>
+        <w:t xml:space="preserve"> zich aangeboden hebben, kiezen zij hun favoriet en gaan ze een contract aan.</w:t>
+      </w:r>
+    </w:p>
+    <w:p>
       <w:r>
         <w:lastRenderedPageBreak/>
         <w:t xml:space="preserve">Daarnaast zijn er enkele </w:t>
       </w:r>
       <w:proofErr w:type="spellStart"/>
       <w:r>
+        <w:rPr>
+          <w:b/>
+        </w:rPr>
         <w:t>admins</w:t>
       </w:r>
       <w:proofErr w:type="spellEnd"/>
@@ -404,8 +463,6 @@
           <w:numId w:val="1"/>
         </w:numPr>
       </w:pPr>
-      <w:bookmarkStart w:id="0" w:name="_GoBack"/>
-      <w:bookmarkEnd w:id="0"/>
       <w:r>
         <w:t>een overzicht met evenementen raadplegen</w:t>
       </w:r>
@@ -417,11 +474,13 @@
     <w:p>
       <w:pPr>
         <w:rPr>
+          <w:color w:val="3432D5"/>
           <w:u w:val="single"/>
         </w:rPr>
       </w:pPr>
       <w:r>
         <w:rPr>
+          <w:color w:val="3432D5"/>
           <w:u w:val="single"/>
         </w:rPr>
         <w:t>Hoe werkt de betaling:</w:t>
@@ -490,11 +549,13 @@
     <w:p>
       <w:pPr>
         <w:rPr>
+          <w:color w:val="3432D5"/>
           <w:u w:val="single"/>
         </w:rPr>
       </w:pPr>
       <w:r>
         <w:rPr>
+          <w:color w:val="3432D5"/>
           <w:u w:val="single"/>
         </w:rPr>
         <w:t>Hoe werkt de ticketoverdracht:</w:t>
@@ -545,27 +606,15 @@
         </w:numPr>
       </w:pPr>
       <w:r>
-        <w:t>H</w:t>
-      </w:r>
-      <w:r>
-        <w:t xml:space="preserve">et ticket wordt in pdf-vorm </w:t>
-      </w:r>
-      <w:r>
-        <w:t xml:space="preserve">geüpload en </w:t>
-      </w:r>
-      <w:proofErr w:type="spellStart"/>
-      <w:r>
-        <w:t>A</w:t>
-      </w:r>
-      <w:r>
-        <w:t>pply’r</w:t>
-      </w:r>
-      <w:proofErr w:type="spellEnd"/>
-      <w:r>
-        <w:t xml:space="preserve"> c</w:t>
-      </w:r>
-      <w:r>
-        <w:t>heckt of het ticket in orde is.</w:t>
+        <w:t xml:space="preserve">Het ticket wordt in pdf-vorm geüpload en </w:t>
+      </w:r>
+      <w:proofErr w:type="spellStart"/>
+      <w:r>
+        <w:t>Apply’r</w:t>
+      </w:r>
+      <w:proofErr w:type="spellEnd"/>
+      <w:r>
+        <w:t xml:space="preserve"> checkt of het ticket in orde is.</w:t>
       </w:r>
     </w:p>
     <w:p>
@@ -687,17 +736,469 @@
       </w:r>
     </w:p>
     <w:p/>
+    <w:p>
+      <w:pPr>
+        <w:rPr>
+          <w:color w:val="3432D5"/>
+          <w:u w:val="single"/>
+        </w:rPr>
+      </w:pPr>
+      <w:r>
+        <w:rPr>
+          <w:color w:val="3432D5"/>
+          <w:u w:val="single"/>
+        </w:rPr>
+        <w:t>Screenshots verloop</w:t>
+      </w:r>
+    </w:p>
+    <w:tbl>
+      <w:tblPr>
+        <w:tblStyle w:val="Tabelraster"/>
+        <w:tblW w:w="0" w:type="auto"/>
+        <w:tblBorders>
+          <w:top w:val="none" w:sz="0" w:space="0" w:color="auto"/>
+          <w:left w:val="none" w:sz="0" w:space="0" w:color="auto"/>
+          <w:bottom w:val="none" w:sz="0" w:space="0" w:color="auto"/>
+          <w:right w:val="none" w:sz="0" w:space="0" w:color="auto"/>
+          <w:insideH w:val="none" w:sz="0" w:space="0" w:color="auto"/>
+          <w:insideV w:val="none" w:sz="0" w:space="0" w:color="auto"/>
+        </w:tblBorders>
+        <w:tblLook w:val="04A0" w:firstRow="1" w:lastRow="0" w:firstColumn="1" w:lastColumn="0" w:noHBand="0" w:noVBand="1"/>
+      </w:tblPr>
+      <w:tblGrid>
+        <w:gridCol w:w="4626"/>
+        <w:gridCol w:w="4446"/>
+      </w:tblGrid>
+      <w:tr>
+        <w:tc>
+          <w:tcPr>
+            <w:tcW w:w="4531" w:type="dxa"/>
+          </w:tcPr>
+          <w:p>
+            <w:r>
+              <w:rPr>
+                <w:noProof/>
+                <w:lang w:eastAsia="nl-BE"/>
+              </w:rPr>
+              <w:drawing>
+                <wp:inline distT="0" distB="0" distL="0" distR="0" wp14:anchorId="4668BD3F" wp14:editId="1236F1E3">
+                  <wp:extent cx="2766060" cy="1413215"/>
+                  <wp:effectExtent l="0" t="0" r="0" b="0"/>
+                  <wp:docPr id="2" name="Afbeelding 2"/>
+                  <wp:cNvGraphicFramePr>
+                    <a:graphicFrameLocks xmlns:a="http://schemas.openxmlformats.org/drawingml/2006/main" noChangeAspect="1"/>
+                  </wp:cNvGraphicFramePr>
+                  <a:graphic xmlns:a="http://schemas.openxmlformats.org/drawingml/2006/main">
+                    <a:graphicData uri="http://schemas.openxmlformats.org/drawingml/2006/picture">
+                      <pic:pic xmlns:pic="http://schemas.openxmlformats.org/drawingml/2006/picture">
+                        <pic:nvPicPr>
+                          <pic:cNvPr id="1" name=""/>
+                          <pic:cNvPicPr/>
+                        </pic:nvPicPr>
+                        <pic:blipFill>
+                          <a:blip r:embed="rId5"/>
+                          <a:stretch>
+                            <a:fillRect/>
+                          </a:stretch>
+                        </pic:blipFill>
+                        <pic:spPr>
+                          <a:xfrm>
+                            <a:off x="0" y="0"/>
+                            <a:ext cx="2778139" cy="1419386"/>
+                          </a:xfrm>
+                          <a:prstGeom prst="rect">
+                            <a:avLst/>
+                          </a:prstGeom>
+                        </pic:spPr>
+                      </pic:pic>
+                    </a:graphicData>
+                  </a:graphic>
+                </wp:inline>
+              </w:drawing>
+            </w:r>
+            <w:r>
+              <w:br/>
+            </w:r>
+          </w:p>
+        </w:tc>
+        <w:tc>
+          <w:tcPr>
+            <w:tcW w:w="4531" w:type="dxa"/>
+          </w:tcPr>
+          <w:p/>
+          <w:p/>
+          <w:p/>
+          <w:p>
+            <w:r>
+              <w:t>Maak een nieuwe advertentie aan</w:t>
+            </w:r>
+          </w:p>
+        </w:tc>
+      </w:tr>
+      <w:tr>
+        <w:tc>
+          <w:tcPr>
+            <w:tcW w:w="4531" w:type="dxa"/>
+          </w:tcPr>
+          <w:p>
+            <w:r>
+              <w:rPr>
+                <w:noProof/>
+                <w:lang w:eastAsia="nl-BE"/>
+              </w:rPr>
+              <w:lastRenderedPageBreak/>
+              <w:drawing>
+                <wp:inline distT="0" distB="0" distL="0" distR="0" wp14:anchorId="3E44BA48" wp14:editId="091D123D">
+                  <wp:extent cx="2743200" cy="1736574"/>
+                  <wp:effectExtent l="0" t="0" r="0" b="0"/>
+                  <wp:docPr id="3" name="Afbeelding 3"/>
+                  <wp:cNvGraphicFramePr>
+                    <a:graphicFrameLocks xmlns:a="http://schemas.openxmlformats.org/drawingml/2006/main" noChangeAspect="1"/>
+                  </wp:cNvGraphicFramePr>
+                  <a:graphic xmlns:a="http://schemas.openxmlformats.org/drawingml/2006/main">
+                    <a:graphicData uri="http://schemas.openxmlformats.org/drawingml/2006/picture">
+                      <pic:pic xmlns:pic="http://schemas.openxmlformats.org/drawingml/2006/picture">
+                        <pic:nvPicPr>
+                          <pic:cNvPr id="1" name=""/>
+                          <pic:cNvPicPr/>
+                        </pic:nvPicPr>
+                        <pic:blipFill>
+                          <a:blip r:embed="rId6"/>
+                          <a:stretch>
+                            <a:fillRect/>
+                          </a:stretch>
+                        </pic:blipFill>
+                        <pic:spPr>
+                          <a:xfrm>
+                            <a:off x="0" y="0"/>
+                            <a:ext cx="2754277" cy="1743586"/>
+                          </a:xfrm>
+                          <a:prstGeom prst="rect">
+                            <a:avLst/>
+                          </a:prstGeom>
+                        </pic:spPr>
+                      </pic:pic>
+                    </a:graphicData>
+                  </a:graphic>
+                </wp:inline>
+              </w:drawing>
+            </w:r>
+            <w:r>
+              <w:br/>
+            </w:r>
+            <w:r>
+              <w:br/>
+            </w:r>
+          </w:p>
+        </w:tc>
+        <w:tc>
+          <w:tcPr>
+            <w:tcW w:w="4531" w:type="dxa"/>
+          </w:tcPr>
+          <w:p/>
+          <w:p/>
+          <w:p/>
+          <w:p/>
+          <w:p>
+            <w:r>
+              <w:t>Kies een bestaand evenement</w:t>
+            </w:r>
+          </w:p>
+          <w:p>
+            <w:r>
+              <w:t>Of maak zelf een nieuw evenement aan</w:t>
+            </w:r>
+          </w:p>
+        </w:tc>
+      </w:tr>
+      <w:tr>
+        <w:tc>
+          <w:tcPr>
+            <w:tcW w:w="4531" w:type="dxa"/>
+          </w:tcPr>
+          <w:p>
+            <w:r>
+              <w:rPr>
+                <w:noProof/>
+                <w:lang w:eastAsia="nl-BE"/>
+              </w:rPr>
+              <w:drawing>
+                <wp:inline distT="0" distB="0" distL="0" distR="0" wp14:anchorId="2A40DAA0" wp14:editId="7C638603">
+                  <wp:extent cx="2743200" cy="1604131"/>
+                  <wp:effectExtent l="0" t="0" r="0" b="0"/>
+                  <wp:docPr id="4" name="Afbeelding 4"/>
+                  <wp:cNvGraphicFramePr>
+                    <a:graphicFrameLocks xmlns:a="http://schemas.openxmlformats.org/drawingml/2006/main" noChangeAspect="1"/>
+                  </wp:cNvGraphicFramePr>
+                  <a:graphic xmlns:a="http://schemas.openxmlformats.org/drawingml/2006/main">
+                    <a:graphicData uri="http://schemas.openxmlformats.org/drawingml/2006/picture">
+                      <pic:pic xmlns:pic="http://schemas.openxmlformats.org/drawingml/2006/picture">
+                        <pic:nvPicPr>
+                          <pic:cNvPr id="1" name=""/>
+                          <pic:cNvPicPr/>
+                        </pic:nvPicPr>
+                        <pic:blipFill>
+                          <a:blip r:embed="rId7"/>
+                          <a:stretch>
+                            <a:fillRect/>
+                          </a:stretch>
+                        </pic:blipFill>
+                        <pic:spPr>
+                          <a:xfrm>
+                            <a:off x="0" y="0"/>
+                            <a:ext cx="2755411" cy="1611272"/>
+                          </a:xfrm>
+                          <a:prstGeom prst="rect">
+                            <a:avLst/>
+                          </a:prstGeom>
+                        </pic:spPr>
+                      </pic:pic>
+                    </a:graphicData>
+                  </a:graphic>
+                </wp:inline>
+              </w:drawing>
+            </w:r>
+            <w:r>
+              <w:br/>
+            </w:r>
+          </w:p>
+        </w:tc>
+        <w:tc>
+          <w:tcPr>
+            <w:tcW w:w="4531" w:type="dxa"/>
+          </w:tcPr>
+          <w:p/>
+          <w:p/>
+          <w:p/>
+          <w:p/>
+          <w:p>
+            <w:r>
+              <w:t xml:space="preserve">Ga bij je advertentieoverzicht kijken of er al </w:t>
+            </w:r>
+            <w:proofErr w:type="spellStart"/>
+            <w:r>
+              <w:t>Que’rs</w:t>
+            </w:r>
+            <w:proofErr w:type="spellEnd"/>
+            <w:r>
+              <w:t xml:space="preserve"> zijn die zich aangemeld hebben</w:t>
+            </w:r>
+          </w:p>
+        </w:tc>
+      </w:tr>
+      <w:tr>
+        <w:tc>
+          <w:tcPr>
+            <w:tcW w:w="4531" w:type="dxa"/>
+          </w:tcPr>
+          <w:p>
+            <w:r>
+              <w:rPr>
+                <w:noProof/>
+                <w:lang w:eastAsia="nl-BE"/>
+              </w:rPr>
+              <w:drawing>
+                <wp:inline distT="0" distB="0" distL="0" distR="0" wp14:anchorId="7B6F6B51" wp14:editId="68E58795">
+                  <wp:extent cx="2796540" cy="1209306"/>
+                  <wp:effectExtent l="0" t="0" r="3810" b="0"/>
+                  <wp:docPr id="5" name="Afbeelding 5"/>
+                  <wp:cNvGraphicFramePr>
+                    <a:graphicFrameLocks xmlns:a="http://schemas.openxmlformats.org/drawingml/2006/main" noChangeAspect="1"/>
+                  </wp:cNvGraphicFramePr>
+                  <a:graphic xmlns:a="http://schemas.openxmlformats.org/drawingml/2006/main">
+                    <a:graphicData uri="http://schemas.openxmlformats.org/drawingml/2006/picture">
+                      <pic:pic xmlns:pic="http://schemas.openxmlformats.org/drawingml/2006/picture">
+                        <pic:nvPicPr>
+                          <pic:cNvPr id="1" name=""/>
+                          <pic:cNvPicPr/>
+                        </pic:nvPicPr>
+                        <pic:blipFill>
+                          <a:blip r:embed="rId8"/>
+                          <a:stretch>
+                            <a:fillRect/>
+                          </a:stretch>
+                        </pic:blipFill>
+                        <pic:spPr>
+                          <a:xfrm>
+                            <a:off x="0" y="0"/>
+                            <a:ext cx="2803715" cy="1212409"/>
+                          </a:xfrm>
+                          <a:prstGeom prst="rect">
+                            <a:avLst/>
+                          </a:prstGeom>
+                        </pic:spPr>
+                      </pic:pic>
+                    </a:graphicData>
+                  </a:graphic>
+                </wp:inline>
+              </w:drawing>
+            </w:r>
+          </w:p>
+        </w:tc>
+        <w:tc>
+          <w:tcPr>
+            <w:tcW w:w="4531" w:type="dxa"/>
+          </w:tcPr>
+          <w:p/>
+          <w:p/>
+          <w:p/>
+          <w:p>
+            <w:r>
+              <w:t xml:space="preserve">Kies één van deze </w:t>
+            </w:r>
+            <w:proofErr w:type="spellStart"/>
+            <w:r>
+              <w:t>Que’rs</w:t>
+            </w:r>
+            <w:proofErr w:type="spellEnd"/>
+          </w:p>
+        </w:tc>
+      </w:tr>
+      <w:tr>
+        <w:tc>
+          <w:tcPr>
+            <w:tcW w:w="4531" w:type="dxa"/>
+          </w:tcPr>
+          <w:p>
+            <w:r>
+              <w:rPr>
+                <w:noProof/>
+                <w:lang w:eastAsia="nl-BE"/>
+              </w:rPr>
+              <w:drawing>
+                <wp:inline distT="0" distB="0" distL="0" distR="0" wp14:anchorId="36E08ED3" wp14:editId="1C5A22FE">
+                  <wp:extent cx="2743200" cy="1430261"/>
+                  <wp:effectExtent l="0" t="0" r="0" b="0"/>
+                  <wp:docPr id="6" name="Afbeelding 6"/>
+                  <wp:cNvGraphicFramePr>
+                    <a:graphicFrameLocks xmlns:a="http://schemas.openxmlformats.org/drawingml/2006/main" noChangeAspect="1"/>
+                  </wp:cNvGraphicFramePr>
+                  <a:graphic xmlns:a="http://schemas.openxmlformats.org/drawingml/2006/main">
+                    <a:graphicData uri="http://schemas.openxmlformats.org/drawingml/2006/picture">
+                      <pic:pic xmlns:pic="http://schemas.openxmlformats.org/drawingml/2006/picture">
+                        <pic:nvPicPr>
+                          <pic:cNvPr id="1" name=""/>
+                          <pic:cNvPicPr/>
+                        </pic:nvPicPr>
+                        <pic:blipFill>
+                          <a:blip r:embed="rId9"/>
+                          <a:stretch>
+                            <a:fillRect/>
+                          </a:stretch>
+                        </pic:blipFill>
+                        <pic:spPr>
+                          <a:xfrm>
+                            <a:off x="0" y="0"/>
+                            <a:ext cx="2752667" cy="1435197"/>
+                          </a:xfrm>
+                          <a:prstGeom prst="rect">
+                            <a:avLst/>
+                          </a:prstGeom>
+                        </pic:spPr>
+                      </pic:pic>
+                    </a:graphicData>
+                  </a:graphic>
+                </wp:inline>
+              </w:drawing>
+            </w:r>
+            <w:r>
+              <w:br/>
+            </w:r>
+          </w:p>
+        </w:tc>
+        <w:tc>
+          <w:tcPr>
+            <w:tcW w:w="4531" w:type="dxa"/>
+          </w:tcPr>
+          <w:p/>
+          <w:p/>
+          <w:p/>
+          <w:p>
+            <w:r>
+              <w:t>Contract aangegaan?  Volg je contracten op bij contractoverzicht</w:t>
+            </w:r>
+          </w:p>
+        </w:tc>
+      </w:tr>
+      <w:tr>
+        <w:tc>
+          <w:tcPr>
+            <w:tcW w:w="4531" w:type="dxa"/>
+          </w:tcPr>
+          <w:p>
+            <w:r>
+              <w:rPr>
+                <w:noProof/>
+                <w:lang w:eastAsia="nl-BE"/>
+              </w:rPr>
+              <w:drawing>
+                <wp:inline distT="0" distB="0" distL="0" distR="0" wp14:anchorId="1EFCC85A" wp14:editId="537506C8">
+                  <wp:extent cx="2746252" cy="1905000"/>
+                  <wp:effectExtent l="0" t="0" r="0" b="0"/>
+                  <wp:docPr id="7" name="Afbeelding 7"/>
+                  <wp:cNvGraphicFramePr>
+                    <a:graphicFrameLocks xmlns:a="http://schemas.openxmlformats.org/drawingml/2006/main" noChangeAspect="1"/>
+                  </wp:cNvGraphicFramePr>
+                  <a:graphic xmlns:a="http://schemas.openxmlformats.org/drawingml/2006/main">
+                    <a:graphicData uri="http://schemas.openxmlformats.org/drawingml/2006/picture">
+                      <pic:pic xmlns:pic="http://schemas.openxmlformats.org/drawingml/2006/picture">
+                        <pic:nvPicPr>
+                          <pic:cNvPr id="1" name=""/>
+                          <pic:cNvPicPr/>
+                        </pic:nvPicPr>
+                        <pic:blipFill>
+                          <a:blip r:embed="rId10"/>
+                          <a:stretch>
+                            <a:fillRect/>
+                          </a:stretch>
+                        </pic:blipFill>
+                        <pic:spPr>
+                          <a:xfrm>
+                            <a:off x="0" y="0"/>
+                            <a:ext cx="2755543" cy="1911445"/>
+                          </a:xfrm>
+                          <a:prstGeom prst="rect">
+                            <a:avLst/>
+                          </a:prstGeom>
+                        </pic:spPr>
+                      </pic:pic>
+                    </a:graphicData>
+                  </a:graphic>
+                </wp:inline>
+              </w:drawing>
+            </w:r>
+          </w:p>
+        </w:tc>
+        <w:tc>
+          <w:tcPr>
+            <w:tcW w:w="4531" w:type="dxa"/>
+          </w:tcPr>
+          <w:p/>
+          <w:p/>
+          <w:p/>
+          <w:p/>
+          <w:p>
+            <w:r>
+              <w:t>Het verloop van een bepaald contract kan je opvolgen bij de contractdetails.</w:t>
+            </w:r>
+          </w:p>
+        </w:tc>
+      </w:tr>
+    </w:tbl>
     <w:p/>
     <w:p>
       <w:pPr>
         <w:rPr>
+          <w:color w:val="3432D5"/>
           <w:u w:val="single"/>
         </w:rPr>
       </w:pPr>
       <w:r>
         <w:rPr>
+          <w:color w:val="3432D5"/>
           <w:u w:val="single"/>
         </w:rPr>
+        <w:lastRenderedPageBreak/>
         <w:t>Technische informatie</w:t>
       </w:r>
     </w:p>
@@ -713,7 +1214,6 @@
           <w:noProof/>
           <w:lang w:eastAsia="nl-BE"/>
         </w:rPr>
-        <w:lastRenderedPageBreak/>
         <w:drawing>
           <wp:inline distT="0" distB="0" distL="0" distR="0" wp14:anchorId="518B52D3" wp14:editId="68F5403E">
             <wp:extent cx="5760720" cy="2993390"/>
@@ -730,7 +1230,7 @@
                     <pic:cNvPicPr/>
                   </pic:nvPicPr>
                   <pic:blipFill>
-                    <a:blip r:embed="rId5"/>
+                    <a:blip r:embed="rId11"/>
                     <a:stretch>
                       <a:fillRect/>
                     </a:stretch>
@@ -756,29 +1256,21 @@
     <w:p>
       <w:pPr>
         <w:rPr>
+          <w:color w:val="3432D5"/>
           <w:u w:val="single"/>
         </w:rPr>
       </w:pPr>
       <w:r>
         <w:rPr>
+          <w:color w:val="3432D5"/>
           <w:u w:val="single"/>
         </w:rPr>
         <w:t>Hoe deze site online zetten:</w:t>
       </w:r>
     </w:p>
-    <w:p/>
-    <w:p>
-      <w:r>
-        <w:t xml:space="preserve">Zet al </w:t>
-      </w:r>
-      <w:r>
-        <w:t>de files</w:t>
-      </w:r>
-      <w:r>
-        <w:t xml:space="preserve"> over naar de s</w:t>
-      </w:r>
-      <w:r>
-        <w:t xml:space="preserve">erver met een ftp </w:t>
+    <w:p>
+      <w:r>
+        <w:t>Gebruik een ftp-</w:t>
       </w:r>
       <w:proofErr w:type="spellStart"/>
       <w:r>
@@ -790,26 +1282,16 @@
       </w:r>
       <w:proofErr w:type="spellStart"/>
       <w:r>
-        <w:t>FileZ</w:t>
-      </w:r>
-      <w:r>
-        <w:t>illa</w:t>
-      </w:r>
-      <w:proofErr w:type="spellEnd"/>
-      <w:r>
-        <w:t>.</w:t>
-      </w:r>
-    </w:p>
-    <w:p/>
-    <w:p>
-      <w:r>
-        <w:t xml:space="preserve">Database aanmaken </w:t>
-      </w:r>
-      <w:r>
-        <w:sym w:font="Wingdings" w:char="F0E0"/>
-      </w:r>
-      <w:r>
-        <w:t xml:space="preserve"> .</w:t>
+        <w:t>FileZilla</w:t>
+      </w:r>
+      <w:proofErr w:type="spellEnd"/>
+      <w:r>
+        <w:t xml:space="preserve"> om alle files over te zetten naar je server.</w:t>
+      </w:r>
+    </w:p>
+    <w:p>
+      <w:r>
+        <w:t>Maak een database aan op je server.  Pas alle nodige instellingen in de .</w:t>
       </w:r>
       <w:proofErr w:type="spellStart"/>
       <w:r>
@@ -817,16 +1299,17 @@
       </w:r>
       <w:proofErr w:type="spellEnd"/>
       <w:r>
-        <w:t xml:space="preserve"> aanpassen</w:t>
-      </w:r>
-    </w:p>
-    <w:p>
-      <w:r>
-        <w:t>Eventueel bestaande database importeren</w:t>
-      </w:r>
-    </w:p>
-    <w:p/>
-    <w:p/>
+        <w:t xml:space="preserve"> file aan.</w:t>
+      </w:r>
+      <w:r>
+        <w:br/>
+        <w:t>Importeer dan een database die misschien al bestond.</w:t>
+      </w:r>
+    </w:p>
+    <w:p>
+      <w:bookmarkStart w:id="0" w:name="_GoBack"/>
+      <w:bookmarkEnd w:id="0"/>
+    </w:p>
     <w:p/>
     <w:sectPr>
       <w:pgSz w:w="11906" w:h="16838"/>
@@ -1602,6 +2085,25 @@
       <w:contextualSpacing/>
     </w:pPr>
   </w:style>
+  <w:style w:type="table" w:styleId="Tabelraster">
+    <w:name w:val="Table Grid"/>
+    <w:basedOn w:val="Standaardtabel"/>
+    <w:uiPriority w:val="39"/>
+    <w:rsid w:val="009A6655"/>
+    <w:pPr>
+      <w:spacing w:after="0" w:line="240" w:lineRule="auto"/>
+    </w:pPr>
+    <w:tblPr>
+      <w:tblBorders>
+        <w:top w:val="single" w:sz="4" w:space="0" w:color="auto"/>
+        <w:left w:val="single" w:sz="4" w:space="0" w:color="auto"/>
+        <w:bottom w:val="single" w:sz="4" w:space="0" w:color="auto"/>
+        <w:right w:val="single" w:sz="4" w:space="0" w:color="auto"/>
+        <w:insideH w:val="single" w:sz="4" w:space="0" w:color="auto"/>
+        <w:insideV w:val="single" w:sz="4" w:space="0" w:color="auto"/>
+      </w:tblBorders>
+    </w:tblPr>
+  </w:style>
 </w:styles>
 </file>
 

</xml_diff>